<commit_message>
Avaliação do DR e atualização do cronograma
</commit_message>
<xml_diff>
--- a/02-Projeto/01-ResolveAi/02-GQA/01-AuditoriaGRE/03-PlanoDaGarantiaDaQualidadeGRE.docx
+++ b/02-Projeto/01-ResolveAi/02-GQA/01-AuditoriaGRE/03-PlanoDaGarantiaDaQualidadeGRE.docx
@@ -308,15 +308,7 @@
                 <w:szCs w:val="18"/>
                 <w:highlight w:val="white"/>
               </w:rPr>
-              <w:t>O documento segue as normas gramaticais e ortográficas da língua portugu</w:t>
-            </w:r>
-            <w:r>
-              <w:rPr>
-                <w:sz w:val="18"/>
-                <w:szCs w:val="18"/>
-                <w:highlight w:val="white"/>
-              </w:rPr>
-              <w:t>esa?</w:t>
+              <w:t>O documento segue as normas gramaticais e ortográficas da língua portuguesa?</w:t>
             </w:r>
           </w:p>
         </w:tc>
@@ -426,16 +418,16 @@
                 <w:highlight w:val="white"/>
               </w:rPr>
             </w:pPr>
-            <w:proofErr w:type="gramStart"/>
-            <w:r>
-              <w:rPr>
-                <w:sz w:val="18"/>
-                <w:szCs w:val="18"/>
-                <w:highlight w:val="white"/>
-              </w:rPr>
-              <w:t>Todas as relações tem</w:t>
-            </w:r>
-            <w:proofErr w:type="gramEnd"/>
+            <w:bookmarkStart w:id="0" w:name="_GoBack"/>
+            <w:bookmarkEnd w:id="0"/>
+            <w:r>
+              <w:rPr>
+                <w:sz w:val="18"/>
+                <w:szCs w:val="18"/>
+                <w:highlight w:val="white"/>
+              </w:rPr>
+              <w:t>Todas as relações têm</w:t>
+            </w:r>
             <w:r>
               <w:rPr>
                 <w:sz w:val="18"/>
@@ -606,15 +598,7 @@
                 <w:szCs w:val="18"/>
                 <w:highlight w:val="white"/>
               </w:rPr>
-              <w:t>Todas as telas do protótipo tem uma identificação de contexto explícita, na parte superior, para o usuário</w:t>
-            </w:r>
-            <w:r>
-              <w:rPr>
-                <w:sz w:val="18"/>
-                <w:szCs w:val="18"/>
-                <w:highlight w:val="white"/>
-              </w:rPr>
-              <w:t xml:space="preserve"> </w:t>
+              <w:t xml:space="preserve">Todas as telas do protótipo tem uma identificação de contexto explícita, na parte superior, para o usuário </w:t>
             </w:r>
             <w:proofErr w:type="gramStart"/>
             <w:r>
@@ -705,20 +689,189 @@
           </w:tcPr>
           <w:p>
             <w:pPr>
-              <w:widowControl w:val="0"/>
-              <w:spacing w:line="240" w:lineRule="auto"/>
-              <w:rPr>
-                <w:sz w:val="18"/>
-                <w:szCs w:val="18"/>
-              </w:rPr>
-            </w:pPr>
-            <w:r>
-              <w:rPr>
-                <w:sz w:val="18"/>
-                <w:szCs w:val="18"/>
-              </w:rPr>
-              <w:t>Em construção.</w:t>
-            </w:r>
+              <w:pStyle w:val="PargrafodaLista"/>
+              <w:widowControl w:val="0"/>
+              <w:numPr>
+                <w:ilvl w:val="0"/>
+                <w:numId w:val="5"/>
+              </w:numPr>
+              <w:spacing w:line="240" w:lineRule="auto"/>
+              <w:rPr>
+                <w:sz w:val="18"/>
+                <w:szCs w:val="18"/>
+              </w:rPr>
+            </w:pPr>
+            <w:r>
+              <w:rPr>
+                <w:sz w:val="18"/>
+                <w:szCs w:val="18"/>
+              </w:rPr>
+              <w:t>O documento comtempla todo o conteúdo prometido em sua introdução?</w:t>
+            </w:r>
+          </w:p>
+          <w:p>
+            <w:pPr>
+              <w:pStyle w:val="PargrafodaLista"/>
+              <w:widowControl w:val="0"/>
+              <w:numPr>
+                <w:ilvl w:val="0"/>
+                <w:numId w:val="5"/>
+              </w:numPr>
+              <w:spacing w:line="240" w:lineRule="auto"/>
+              <w:rPr>
+                <w:sz w:val="18"/>
+                <w:szCs w:val="18"/>
+              </w:rPr>
+            </w:pPr>
+            <w:r>
+              <w:rPr>
+                <w:sz w:val="18"/>
+                <w:szCs w:val="18"/>
+              </w:rPr>
+              <w:t>Todos os itens (tabelas, figuras ou anexos) do documento foram identificados e/ou possuem legenda?</w:t>
+            </w:r>
+          </w:p>
+          <w:p>
+            <w:pPr>
+              <w:pStyle w:val="PargrafodaLista"/>
+              <w:widowControl w:val="0"/>
+              <w:numPr>
+                <w:ilvl w:val="0"/>
+                <w:numId w:val="5"/>
+              </w:numPr>
+              <w:spacing w:line="240" w:lineRule="auto"/>
+              <w:rPr>
+                <w:sz w:val="18"/>
+                <w:szCs w:val="18"/>
+              </w:rPr>
+            </w:pPr>
+            <w:r>
+              <w:rPr>
+                <w:sz w:val="18"/>
+                <w:szCs w:val="18"/>
+              </w:rPr>
+              <w:t>Existem no documento itens (tabelas, figuras ou anexos) mencionados que não foram adicionados em sua estrutura?</w:t>
+            </w:r>
+          </w:p>
+          <w:p>
+            <w:pPr>
+              <w:pStyle w:val="PargrafodaLista"/>
+              <w:widowControl w:val="0"/>
+              <w:numPr>
+                <w:ilvl w:val="0"/>
+                <w:numId w:val="5"/>
+              </w:numPr>
+              <w:spacing w:line="240" w:lineRule="auto"/>
+              <w:rPr>
+                <w:sz w:val="18"/>
+                <w:szCs w:val="18"/>
+              </w:rPr>
+            </w:pPr>
+            <w:r>
+              <w:rPr>
+                <w:sz w:val="18"/>
+                <w:szCs w:val="18"/>
+              </w:rPr>
+              <w:t>Existe no documento uma seção direcionada à rastreabilidade dos requisitos?</w:t>
+            </w:r>
+          </w:p>
+          <w:p>
+            <w:pPr>
+              <w:pStyle w:val="PargrafodaLista"/>
+              <w:widowControl w:val="0"/>
+              <w:numPr>
+                <w:ilvl w:val="0"/>
+                <w:numId w:val="5"/>
+              </w:numPr>
+              <w:spacing w:line="240" w:lineRule="auto"/>
+              <w:rPr>
+                <w:sz w:val="18"/>
+                <w:szCs w:val="18"/>
+              </w:rPr>
+            </w:pPr>
+            <w:r>
+              <w:rPr>
+                <w:sz w:val="18"/>
+                <w:szCs w:val="18"/>
+              </w:rPr>
+              <w:t>Existe no documento uma figura que procura desmonstrar o modelo conceitual do projeto?</w:t>
+            </w:r>
+          </w:p>
+          <w:p>
+            <w:pPr>
+              <w:pStyle w:val="PargrafodaLista"/>
+              <w:widowControl w:val="0"/>
+              <w:numPr>
+                <w:ilvl w:val="0"/>
+                <w:numId w:val="5"/>
+              </w:numPr>
+              <w:spacing w:line="240" w:lineRule="auto"/>
+              <w:rPr>
+                <w:sz w:val="18"/>
+                <w:szCs w:val="18"/>
+              </w:rPr>
+            </w:pPr>
+            <w:r>
+              <w:rPr>
+                <w:sz w:val="18"/>
+                <w:szCs w:val="18"/>
+              </w:rPr>
+              <w:t>Existe no documento uma seção que descreve os interessados no desenvolvimento do projeto?</w:t>
+            </w:r>
+          </w:p>
+          <w:p>
+            <w:pPr>
+              <w:pStyle w:val="PargrafodaLista"/>
+              <w:widowControl w:val="0"/>
+              <w:numPr>
+                <w:ilvl w:val="0"/>
+                <w:numId w:val="5"/>
+              </w:numPr>
+              <w:spacing w:line="240" w:lineRule="auto"/>
+              <w:rPr>
+                <w:sz w:val="18"/>
+                <w:szCs w:val="18"/>
+              </w:rPr>
+            </w:pPr>
+            <w:r>
+              <w:rPr>
+                <w:sz w:val="18"/>
+                <w:szCs w:val="18"/>
+              </w:rPr>
+              <w:t>Todos os itens e documentos complementares possuem seu link indicados?</w:t>
+            </w:r>
+          </w:p>
+          <w:p>
+            <w:pPr>
+              <w:pStyle w:val="PargrafodaLista"/>
+              <w:widowControl w:val="0"/>
+              <w:numPr>
+                <w:ilvl w:val="0"/>
+                <w:numId w:val="5"/>
+              </w:numPr>
+              <w:spacing w:line="240" w:lineRule="auto"/>
+              <w:rPr>
+                <w:sz w:val="18"/>
+                <w:szCs w:val="18"/>
+              </w:rPr>
+            </w:pPr>
+            <w:r>
+              <w:rPr>
+                <w:sz w:val="18"/>
+                <w:szCs w:val="18"/>
+              </w:rPr>
+              <w:t>O protótipo segue as normas gramaticais e ortográficas da língua portuguesa?</w:t>
+            </w:r>
+          </w:p>
+          <w:p>
+            <w:pPr>
+              <w:widowControl w:val="0"/>
+              <w:spacing w:line="240" w:lineRule="auto"/>
+              <w:rPr>
+                <w:sz w:val="18"/>
+                <w:szCs w:val="18"/>
+              </w:rPr>
+            </w:pPr>
           </w:p>
         </w:tc>
       </w:tr>
@@ -731,8 +884,6 @@
           <w:szCs w:val="20"/>
         </w:rPr>
       </w:pPr>
-      <w:bookmarkStart w:id="0" w:name="_GoBack"/>
-      <w:bookmarkEnd w:id="0"/>
     </w:p>
     <w:p>
       <w:pPr>
@@ -1095,6 +1246,92 @@
     </w:lvl>
   </w:abstractNum>
   <w:abstractNum w:abstractNumId="3">
+    <w:nsid w:val="43926F4F"/>
+    <w:multiLevelType w:val="hybridMultilevel"/>
+    <w:tmpl w:val="074C3380"/>
+    <w:lvl w:ilvl="0" w:tplc="0416000F">
+      <w:start w:val="1"/>
+      <w:numFmt w:val="decimal"/>
+      <w:lvlText w:val="%1."/>
+      <w:lvlJc w:val="left"/>
+      <w:pPr>
+        <w:ind w:left="720" w:hanging="360"/>
+      </w:pPr>
+    </w:lvl>
+    <w:lvl w:ilvl="1" w:tplc="08160019" w:tentative="1">
+      <w:start w:val="1"/>
+      <w:numFmt w:val="lowerLetter"/>
+      <w:lvlText w:val="%2."/>
+      <w:lvlJc w:val="left"/>
+      <w:pPr>
+        <w:ind w:left="1440" w:hanging="360"/>
+      </w:pPr>
+    </w:lvl>
+    <w:lvl w:ilvl="2" w:tplc="0816001B" w:tentative="1">
+      <w:start w:val="1"/>
+      <w:numFmt w:val="lowerRoman"/>
+      <w:lvlText w:val="%3."/>
+      <w:lvlJc w:val="right"/>
+      <w:pPr>
+        <w:ind w:left="2160" w:hanging="180"/>
+      </w:pPr>
+    </w:lvl>
+    <w:lvl w:ilvl="3" w:tplc="0816000F" w:tentative="1">
+      <w:start w:val="1"/>
+      <w:numFmt w:val="decimal"/>
+      <w:lvlText w:val="%4."/>
+      <w:lvlJc w:val="left"/>
+      <w:pPr>
+        <w:ind w:left="2880" w:hanging="360"/>
+      </w:pPr>
+    </w:lvl>
+    <w:lvl w:ilvl="4" w:tplc="08160019" w:tentative="1">
+      <w:start w:val="1"/>
+      <w:numFmt w:val="lowerLetter"/>
+      <w:lvlText w:val="%5."/>
+      <w:lvlJc w:val="left"/>
+      <w:pPr>
+        <w:ind w:left="3600" w:hanging="360"/>
+      </w:pPr>
+    </w:lvl>
+    <w:lvl w:ilvl="5" w:tplc="0816001B" w:tentative="1">
+      <w:start w:val="1"/>
+      <w:numFmt w:val="lowerRoman"/>
+      <w:lvlText w:val="%6."/>
+      <w:lvlJc w:val="right"/>
+      <w:pPr>
+        <w:ind w:left="4320" w:hanging="180"/>
+      </w:pPr>
+    </w:lvl>
+    <w:lvl w:ilvl="6" w:tplc="0816000F" w:tentative="1">
+      <w:start w:val="1"/>
+      <w:numFmt w:val="decimal"/>
+      <w:lvlText w:val="%7."/>
+      <w:lvlJc w:val="left"/>
+      <w:pPr>
+        <w:ind w:left="5040" w:hanging="360"/>
+      </w:pPr>
+    </w:lvl>
+    <w:lvl w:ilvl="7" w:tplc="08160019" w:tentative="1">
+      <w:start w:val="1"/>
+      <w:numFmt w:val="lowerLetter"/>
+      <w:lvlText w:val="%8."/>
+      <w:lvlJc w:val="left"/>
+      <w:pPr>
+        <w:ind w:left="5760" w:hanging="360"/>
+      </w:pPr>
+    </w:lvl>
+    <w:lvl w:ilvl="8" w:tplc="0816001B" w:tentative="1">
+      <w:start w:val="1"/>
+      <w:numFmt w:val="lowerRoman"/>
+      <w:lvlText w:val="%9."/>
+      <w:lvlJc w:val="right"/>
+      <w:pPr>
+        <w:ind w:left="6480" w:hanging="180"/>
+      </w:pPr>
+    </w:lvl>
+  </w:abstractNum>
+  <w:abstractNum w:abstractNumId="4">
     <w:nsid w:val="45CC5BFF"/>
     <w:multiLevelType w:val="multilevel"/>
     <w:tmpl w:val="1AAA4E20"/>
@@ -1208,7 +1445,7 @@
     </w:lvl>
   </w:abstractNum>
   <w:num w:numId="1">
-    <w:abstractNumId w:val="3"/>
+    <w:abstractNumId w:val="4"/>
   </w:num>
   <w:num w:numId="2">
     <w:abstractNumId w:val="2"/>
@@ -1218,6 +1455,9 @@
   </w:num>
   <w:num w:numId="4">
     <w:abstractNumId w:val="1"/>
+  </w:num>
+  <w:num w:numId="5">
+    <w:abstractNumId w:val="3"/>
   </w:num>
 </w:numbering>
 </file>
@@ -1573,6 +1813,17 @@
       </w:tblCellMar>
     </w:tblPr>
   </w:style>
+  <w:style w:type="paragraph" w:styleId="PargrafodaLista">
+    <w:name w:val="List Paragraph"/>
+    <w:basedOn w:val="Normal"/>
+    <w:uiPriority w:val="34"/>
+    <w:qFormat/>
+    <w:rsid w:val="00A65DAC"/>
+    <w:pPr>
+      <w:ind w:left="720"/>
+      <w:contextualSpacing/>
+    </w:pPr>
+  </w:style>
 </w:styles>
 </file>
 
@@ -1926,6 +2177,17 @@
         <w:right w:w="100" w:type="dxa"/>
       </w:tblCellMar>
     </w:tblPr>
+  </w:style>
+  <w:style w:type="paragraph" w:styleId="PargrafodaLista">
+    <w:name w:val="List Paragraph"/>
+    <w:basedOn w:val="Normal"/>
+    <w:uiPriority w:val="34"/>
+    <w:qFormat/>
+    <w:rsid w:val="00A65DAC"/>
+    <w:pPr>
+      <w:ind w:left="720"/>
+      <w:contextualSpacing/>
+    </w:pPr>
   </w:style>
 </w:styles>
 </file>

</xml_diff>